<commit_message>
Texto e imagen del final
</commit_message>
<xml_diff>
--- a/textos del juego.docx
+++ b/textos del juego.docx
@@ -3907,21 +3907,8 @@
       <w:pPr>
         <w:jc w:val="both"/>
       </w:pPr>
-    </w:p>
-    <w:p>
-      <w:pPr>
-        <w:jc w:val="both"/>
-        <w:rPr>
-          <w:b/>
-          <w:bCs/>
-        </w:rPr>
-      </w:pPr>
-      <w:r>
-        <w:rPr>
-          <w:b/>
-          <w:bCs/>
-        </w:rPr>
-        <w:t>Laberinto:</w:t>
+      <w:r>
+        <w:t>Una vez resuelto:</w:t>
       </w:r>
     </w:p>
     <w:p>
@@ -3929,31 +3916,215 @@
         <w:jc w:val="both"/>
       </w:pPr>
       <w:r>
-        <w:t>Primera interacción:</w:t>
-      </w:r>
-    </w:p>
-    <w:p>
-      <w:pPr>
-        <w:jc w:val="both"/>
-      </w:pPr>
-      <w:r>
-        <w:t>"</w:t>
-      </w:r>
-      <w:proofErr w:type="spellStart"/>
-      <w:r>
-        <w:t>This</w:t>
-      </w:r>
-      <w:proofErr w:type="spellEnd"/>
-      <w:r>
-        <w:t xml:space="preserve"> </w:t>
-      </w:r>
-      <w:proofErr w:type="spellStart"/>
-      <w:r>
-        <w:t>way</w:t>
-      </w:r>
-      <w:proofErr w:type="spellEnd"/>
-      <w:r>
-        <w:t xml:space="preserve"> leads </w:t>
+        <w:t xml:space="preserve">"The heavy </w:t>
+      </w:r>
+      <w:proofErr w:type="spellStart"/>
+      <w:r>
+        <w:t>door</w:t>
+      </w:r>
+      <w:proofErr w:type="spellEnd"/>
+      <w:r>
+        <w:t xml:space="preserve"> </w:t>
+      </w:r>
+      <w:proofErr w:type="spellStart"/>
+      <w:r>
+        <w:t>groaned</w:t>
+      </w:r>
+      <w:proofErr w:type="spellEnd"/>
+      <w:r>
+        <w:t xml:space="preserve"> and </w:t>
+      </w:r>
+      <w:proofErr w:type="spellStart"/>
+      <w:r>
+        <w:t>settled</w:t>
+      </w:r>
+      <w:proofErr w:type="spellEnd"/>
+      <w:r>
+        <w:t xml:space="preserve"> </w:t>
+      </w:r>
+      <w:proofErr w:type="spellStart"/>
+      <w:r>
+        <w:t>for</w:t>
+      </w:r>
+      <w:proofErr w:type="spellEnd"/>
+      <w:r>
+        <w:t xml:space="preserve"> a </w:t>
+      </w:r>
+      <w:proofErr w:type="spellStart"/>
+      <w:r>
+        <w:t>few</w:t>
+      </w:r>
+      <w:proofErr w:type="spellEnd"/>
+      <w:r>
+        <w:t xml:space="preserve"> </w:t>
+      </w:r>
+      <w:proofErr w:type="spellStart"/>
+      <w:r>
+        <w:t>seconds</w:t>
+      </w:r>
+      <w:proofErr w:type="spellEnd"/>
+      <w:r>
+        <w:t xml:space="preserve">. </w:t>
+      </w:r>
+      <w:proofErr w:type="spellStart"/>
+      <w:r>
+        <w:t>Then</w:t>
+      </w:r>
+      <w:proofErr w:type="spellEnd"/>
+      <w:r>
+        <w:t xml:space="preserve">, </w:t>
+      </w:r>
+      <w:proofErr w:type="spellStart"/>
+      <w:r>
+        <w:t>silence</w:t>
+      </w:r>
+      <w:proofErr w:type="spellEnd"/>
+      <w:r>
+        <w:t xml:space="preserve"> </w:t>
+      </w:r>
+      <w:proofErr w:type="spellStart"/>
+      <w:r>
+        <w:t>took</w:t>
+      </w:r>
+      <w:proofErr w:type="spellEnd"/>
+      <w:r>
+        <w:t xml:space="preserve"> </w:t>
+      </w:r>
+      <w:proofErr w:type="spellStart"/>
+      <w:r>
+        <w:t>over</w:t>
+      </w:r>
+      <w:proofErr w:type="spellEnd"/>
+      <w:r>
+        <w:t xml:space="preserve"> </w:t>
+      </w:r>
+      <w:proofErr w:type="spellStart"/>
+      <w:r>
+        <w:t>the</w:t>
+      </w:r>
+      <w:proofErr w:type="spellEnd"/>
+      <w:r>
+        <w:t xml:space="preserve"> </w:t>
+      </w:r>
+      <w:proofErr w:type="spellStart"/>
+      <w:r>
+        <w:t>room</w:t>
+      </w:r>
+      <w:proofErr w:type="spellEnd"/>
+      <w:r>
+        <w:t xml:space="preserve">. I </w:t>
+      </w:r>
+      <w:proofErr w:type="spellStart"/>
+      <w:r>
+        <w:t>thought</w:t>
+      </w:r>
+      <w:proofErr w:type="spellEnd"/>
+      <w:r>
+        <w:t xml:space="preserve"> </w:t>
+      </w:r>
+      <w:proofErr w:type="spellStart"/>
+      <w:r>
+        <w:t>something</w:t>
+      </w:r>
+      <w:proofErr w:type="spellEnd"/>
+      <w:r>
+        <w:t xml:space="preserve"> </w:t>
+      </w:r>
+      <w:proofErr w:type="spellStart"/>
+      <w:r>
+        <w:t>had</w:t>
+      </w:r>
+      <w:proofErr w:type="spellEnd"/>
+      <w:r>
+        <w:t xml:space="preserve"> </w:t>
+      </w:r>
+      <w:proofErr w:type="spellStart"/>
+      <w:r>
+        <w:t>malfunctioned</w:t>
+      </w:r>
+      <w:proofErr w:type="spellEnd"/>
+      <w:r>
+        <w:t xml:space="preserve">, </w:t>
+      </w:r>
+      <w:proofErr w:type="spellStart"/>
+      <w:r>
+        <w:t>but</w:t>
+      </w:r>
+      <w:proofErr w:type="spellEnd"/>
+      <w:r>
+        <w:t xml:space="preserve"> </w:t>
+      </w:r>
+      <w:proofErr w:type="spellStart"/>
+      <w:r>
+        <w:t>it</w:t>
+      </w:r>
+      <w:proofErr w:type="spellEnd"/>
+      <w:r>
+        <w:t xml:space="preserve"> </w:t>
+      </w:r>
+      <w:proofErr w:type="spellStart"/>
+      <w:r>
+        <w:t>resumed</w:t>
+      </w:r>
+      <w:proofErr w:type="spellEnd"/>
+      <w:r>
+        <w:t xml:space="preserve"> </w:t>
+      </w:r>
+      <w:proofErr w:type="spellStart"/>
+      <w:r>
+        <w:t>its</w:t>
+      </w:r>
+      <w:proofErr w:type="spellEnd"/>
+      <w:r>
+        <w:t xml:space="preserve"> </w:t>
+      </w:r>
+      <w:proofErr w:type="spellStart"/>
+      <w:r>
+        <w:t>operation</w:t>
+      </w:r>
+      <w:proofErr w:type="spellEnd"/>
+      <w:r>
+        <w:t xml:space="preserve"> </w:t>
+      </w:r>
+      <w:proofErr w:type="spellStart"/>
+      <w:r>
+        <w:t>before</w:t>
+      </w:r>
+      <w:proofErr w:type="spellEnd"/>
+      <w:r>
+        <w:t xml:space="preserve"> I </w:t>
+      </w:r>
+      <w:proofErr w:type="spellStart"/>
+      <w:r>
+        <w:t>could</w:t>
+      </w:r>
+      <w:proofErr w:type="spellEnd"/>
+      <w:r>
+        <w:t xml:space="preserve"> </w:t>
+      </w:r>
+      <w:proofErr w:type="spellStart"/>
+      <w:r>
+        <w:t>even</w:t>
+      </w:r>
+      <w:proofErr w:type="spellEnd"/>
+      <w:r>
+        <w:t xml:space="preserve"> </w:t>
+      </w:r>
+      <w:proofErr w:type="spellStart"/>
+      <w:r>
+        <w:t>consider</w:t>
+      </w:r>
+      <w:proofErr w:type="spellEnd"/>
+      <w:r>
+        <w:t xml:space="preserve"> </w:t>
+      </w:r>
+      <w:proofErr w:type="spellStart"/>
+      <w:r>
+        <w:t>what</w:t>
+      </w:r>
+      <w:proofErr w:type="spellEnd"/>
+      <w:r>
+        <w:t xml:space="preserve"> </w:t>
       </w:r>
       <w:proofErr w:type="spellStart"/>
       <w:r>
@@ -3961,6 +4132,38 @@
       </w:r>
       <w:proofErr w:type="spellEnd"/>
       <w:r>
+        <w:t xml:space="preserve"> do </w:t>
+      </w:r>
+      <w:proofErr w:type="spellStart"/>
+      <w:r>
+        <w:t>next</w:t>
+      </w:r>
+      <w:proofErr w:type="spellEnd"/>
+      <w:r>
+        <w:t xml:space="preserve">. The </w:t>
+      </w:r>
+      <w:proofErr w:type="spellStart"/>
+      <w:r>
+        <w:t>structure</w:t>
+      </w:r>
+      <w:proofErr w:type="spellEnd"/>
+      <w:r>
+        <w:t xml:space="preserve"> </w:t>
+      </w:r>
+      <w:proofErr w:type="spellStart"/>
+      <w:r>
+        <w:t>cracked</w:t>
+      </w:r>
+      <w:proofErr w:type="spellEnd"/>
+      <w:r>
+        <w:t xml:space="preserve"> </w:t>
+      </w:r>
+      <w:proofErr w:type="spellStart"/>
+      <w:r>
+        <w:t>down</w:t>
+      </w:r>
+      <w:proofErr w:type="spellEnd"/>
+      <w:r>
         <w:t xml:space="preserve"> </w:t>
       </w:r>
       <w:proofErr w:type="spellStart"/>
@@ -3969,91 +4172,11 @@
       </w:r>
       <w:proofErr w:type="spellEnd"/>
       <w:r>
-        <w:t xml:space="preserve"> jeep </w:t>
-      </w:r>
-      <w:proofErr w:type="spellStart"/>
-      <w:r>
-        <w:t>they've</w:t>
-      </w:r>
-      <w:proofErr w:type="spellEnd"/>
-      <w:r>
-        <w:t xml:space="preserve"> </w:t>
-      </w:r>
-      <w:proofErr w:type="spellStart"/>
-      <w:r>
-        <w:t>left</w:t>
-      </w:r>
-      <w:proofErr w:type="spellEnd"/>
-      <w:r>
-        <w:t xml:space="preserve"> </w:t>
-      </w:r>
-      <w:proofErr w:type="spellStart"/>
-      <w:r>
-        <w:t>for</w:t>
-      </w:r>
-      <w:proofErr w:type="spellEnd"/>
-      <w:r>
-        <w:t xml:space="preserve"> me. I </w:t>
-      </w:r>
-      <w:proofErr w:type="spellStart"/>
-      <w:r>
-        <w:t>think</w:t>
-      </w:r>
-      <w:proofErr w:type="spellEnd"/>
-      <w:r>
-        <w:t xml:space="preserve"> I </w:t>
-      </w:r>
-      <w:proofErr w:type="spellStart"/>
-      <w:r>
-        <w:t>might</w:t>
-      </w:r>
-      <w:proofErr w:type="spellEnd"/>
-      <w:r>
-        <w:t xml:space="preserve"> </w:t>
-      </w:r>
-      <w:proofErr w:type="spellStart"/>
-      <w:r>
-        <w:t>find</w:t>
-      </w:r>
-      <w:proofErr w:type="spellEnd"/>
-      <w:r>
-        <w:t xml:space="preserve"> </w:t>
-      </w:r>
-      <w:proofErr w:type="spellStart"/>
-      <w:r>
-        <w:t>something</w:t>
-      </w:r>
-      <w:proofErr w:type="spellEnd"/>
-      <w:r>
-        <w:t xml:space="preserve"> </w:t>
-      </w:r>
-      <w:proofErr w:type="spellStart"/>
-      <w:r>
-        <w:t>interesting</w:t>
-      </w:r>
-      <w:proofErr w:type="spellEnd"/>
-      <w:r>
-        <w:t xml:space="preserve"> </w:t>
-      </w:r>
-      <w:proofErr w:type="spellStart"/>
-      <w:r>
-        <w:t>inside</w:t>
-      </w:r>
-      <w:proofErr w:type="spellEnd"/>
-      <w:r>
-        <w:t xml:space="preserve"> </w:t>
-      </w:r>
-      <w:proofErr w:type="spellStart"/>
-      <w:r>
-        <w:t>it</w:t>
-      </w:r>
-      <w:proofErr w:type="spellEnd"/>
-      <w:r>
-        <w:t xml:space="preserve">... </w:t>
-      </w:r>
-      <w:proofErr w:type="spellStart"/>
-      <w:r>
-        <w:t>Damn</w:t>
+        <w:t xml:space="preserve"> </w:t>
+      </w:r>
+      <w:proofErr w:type="spellStart"/>
+      <w:r>
+        <w:t>middle</w:t>
       </w:r>
       <w:proofErr w:type="spellEnd"/>
       <w:r>
@@ -4061,35 +4184,11 @@
       </w:r>
       <w:proofErr w:type="spellStart"/>
       <w:r>
-        <w:t>there's</w:t>
-      </w:r>
-      <w:proofErr w:type="spellEnd"/>
-      <w:r>
-        <w:t xml:space="preserve"> a </w:t>
-      </w:r>
-      <w:proofErr w:type="spellStart"/>
-      <w:r>
-        <w:t>huge</w:t>
-      </w:r>
-      <w:proofErr w:type="spellEnd"/>
-      <w:r>
-        <w:t xml:space="preserve"> </w:t>
-      </w:r>
-      <w:proofErr w:type="spellStart"/>
-      <w:r>
-        <w:t>radiation</w:t>
-      </w:r>
-      <w:proofErr w:type="spellEnd"/>
-      <w:r>
-        <w:t xml:space="preserve"> </w:t>
-      </w:r>
-      <w:proofErr w:type="spellStart"/>
-      <w:r>
-        <w:t>leak</w:t>
-      </w:r>
-      <w:proofErr w:type="spellEnd"/>
-      <w:r>
-        <w:t xml:space="preserve"> in </w:t>
+        <w:t>revealing</w:t>
+      </w:r>
+      <w:proofErr w:type="spellEnd"/>
+      <w:r>
+        <w:t xml:space="preserve"> </w:t>
       </w:r>
       <w:proofErr w:type="spellStart"/>
       <w:r>
@@ -4101,31 +4200,223 @@
       </w:r>
       <w:proofErr w:type="spellStart"/>
       <w:r>
-        <w:t>next</w:t>
-      </w:r>
-      <w:proofErr w:type="spellEnd"/>
-      <w:r>
-        <w:t xml:space="preserve"> </w:t>
-      </w:r>
-      <w:proofErr w:type="spellStart"/>
-      <w:r>
-        <w:t>room</w:t>
-      </w:r>
-      <w:proofErr w:type="spellEnd"/>
-      <w:r>
-        <w:t xml:space="preserve">, so </w:t>
-      </w:r>
-      <w:proofErr w:type="spellStart"/>
-      <w:r>
-        <w:t>I'll</w:t>
-      </w:r>
-      <w:proofErr w:type="spellEnd"/>
-      <w:r>
-        <w:t xml:space="preserve"> </w:t>
-      </w:r>
-      <w:proofErr w:type="spellStart"/>
-      <w:r>
-        <w:t>need</w:t>
+        <w:t>three</w:t>
+      </w:r>
+      <w:proofErr w:type="spellEnd"/>
+      <w:r>
+        <w:t xml:space="preserve"> </w:t>
+      </w:r>
+      <w:proofErr w:type="spellStart"/>
+      <w:r>
+        <w:t>meters</w:t>
+      </w:r>
+      <w:proofErr w:type="spellEnd"/>
+      <w:r>
+        <w:t xml:space="preserve"> </w:t>
+      </w:r>
+      <w:proofErr w:type="spellStart"/>
+      <w:r>
+        <w:t>of</w:t>
+      </w:r>
+      <w:proofErr w:type="spellEnd"/>
+      <w:r>
+        <w:t xml:space="preserve"> </w:t>
+      </w:r>
+      <w:proofErr w:type="spellStart"/>
+      <w:r>
+        <w:t>its</w:t>
+      </w:r>
+      <w:proofErr w:type="spellEnd"/>
+      <w:r>
+        <w:t xml:space="preserve"> </w:t>
+      </w:r>
+      <w:proofErr w:type="spellStart"/>
+      <w:r>
+        <w:t>thickness</w:t>
+      </w:r>
+      <w:proofErr w:type="spellEnd"/>
+      <w:r>
+        <w:t xml:space="preserve"> and </w:t>
+      </w:r>
+      <w:proofErr w:type="spellStart"/>
+      <w:r>
+        <w:t>hundreds</w:t>
+      </w:r>
+      <w:proofErr w:type="spellEnd"/>
+      <w:r>
+        <w:t xml:space="preserve"> </w:t>
+      </w:r>
+      <w:proofErr w:type="spellStart"/>
+      <w:r>
+        <w:t>of</w:t>
+      </w:r>
+      <w:proofErr w:type="spellEnd"/>
+      <w:r>
+        <w:t xml:space="preserve"> </w:t>
+      </w:r>
+      <w:proofErr w:type="spellStart"/>
+      <w:r>
+        <w:t>small</w:t>
+      </w:r>
+      <w:proofErr w:type="spellEnd"/>
+      <w:r>
+        <w:t xml:space="preserve"> </w:t>
+      </w:r>
+      <w:proofErr w:type="spellStart"/>
+      <w:r>
+        <w:t>metallic</w:t>
+      </w:r>
+      <w:proofErr w:type="spellEnd"/>
+      <w:r>
+        <w:t xml:space="preserve"> </w:t>
+      </w:r>
+      <w:proofErr w:type="spellStart"/>
+      <w:r>
+        <w:t>cylinders</w:t>
+      </w:r>
+      <w:proofErr w:type="spellEnd"/>
+      <w:r>
+        <w:t xml:space="preserve"> </w:t>
+      </w:r>
+      <w:proofErr w:type="spellStart"/>
+      <w:r>
+        <w:t>that</w:t>
+      </w:r>
+      <w:proofErr w:type="spellEnd"/>
+      <w:r>
+        <w:t xml:space="preserve"> </w:t>
+      </w:r>
+      <w:proofErr w:type="spellStart"/>
+      <w:r>
+        <w:t>held</w:t>
+      </w:r>
+      <w:proofErr w:type="spellEnd"/>
+      <w:r>
+        <w:t xml:space="preserve"> </w:t>
+      </w:r>
+      <w:proofErr w:type="spellStart"/>
+      <w:r>
+        <w:t>both</w:t>
+      </w:r>
+      <w:proofErr w:type="spellEnd"/>
+      <w:r>
+        <w:t xml:space="preserve"> </w:t>
+      </w:r>
+      <w:proofErr w:type="spellStart"/>
+      <w:r>
+        <w:t>halves</w:t>
+      </w:r>
+      <w:proofErr w:type="spellEnd"/>
+      <w:r>
+        <w:t xml:space="preserve"> </w:t>
+      </w:r>
+      <w:proofErr w:type="spellStart"/>
+      <w:r>
+        <w:t>together</w:t>
+      </w:r>
+      <w:proofErr w:type="spellEnd"/>
+      <w:r>
+        <w:t xml:space="preserve"> </w:t>
+      </w:r>
+      <w:proofErr w:type="spellStart"/>
+      <w:r>
+        <w:t>perfectly</w:t>
+      </w:r>
+      <w:proofErr w:type="spellEnd"/>
+      <w:r>
+        <w:t xml:space="preserve">. A </w:t>
+      </w:r>
+      <w:proofErr w:type="spellStart"/>
+      <w:r>
+        <w:t>cloud</w:t>
+      </w:r>
+      <w:proofErr w:type="spellEnd"/>
+      <w:r>
+        <w:t xml:space="preserve"> </w:t>
+      </w:r>
+      <w:proofErr w:type="spellStart"/>
+      <w:r>
+        <w:t>of</w:t>
+      </w:r>
+      <w:proofErr w:type="spellEnd"/>
+      <w:r>
+        <w:t xml:space="preserve"> </w:t>
+      </w:r>
+      <w:proofErr w:type="spellStart"/>
+      <w:r>
+        <w:t>whitish</w:t>
+      </w:r>
+      <w:proofErr w:type="spellEnd"/>
+      <w:r>
+        <w:t xml:space="preserve"> </w:t>
+      </w:r>
+      <w:proofErr w:type="spellStart"/>
+      <w:r>
+        <w:t>dust</w:t>
+      </w:r>
+      <w:proofErr w:type="spellEnd"/>
+      <w:r>
+        <w:t xml:space="preserve"> </w:t>
+      </w:r>
+      <w:proofErr w:type="spellStart"/>
+      <w:r>
+        <w:t>was</w:t>
+      </w:r>
+      <w:proofErr w:type="spellEnd"/>
+      <w:r>
+        <w:t xml:space="preserve"> </w:t>
+      </w:r>
+      <w:proofErr w:type="spellStart"/>
+      <w:r>
+        <w:t>pulled</w:t>
+      </w:r>
+      <w:proofErr w:type="spellEnd"/>
+      <w:r>
+        <w:t xml:space="preserve"> </w:t>
+      </w:r>
+      <w:proofErr w:type="spellStart"/>
+      <w:r>
+        <w:t>out</w:t>
+      </w:r>
+      <w:proofErr w:type="spellEnd"/>
+      <w:r>
+        <w:t xml:space="preserve">, </w:t>
+      </w:r>
+      <w:proofErr w:type="spellStart"/>
+      <w:r>
+        <w:t>filling</w:t>
+      </w:r>
+      <w:proofErr w:type="spellEnd"/>
+      <w:r>
+        <w:t xml:space="preserve"> </w:t>
+      </w:r>
+      <w:proofErr w:type="spellStart"/>
+      <w:r>
+        <w:t>my</w:t>
+      </w:r>
+      <w:proofErr w:type="spellEnd"/>
+      <w:r>
+        <w:t xml:space="preserve"> </w:t>
+      </w:r>
+      <w:proofErr w:type="spellStart"/>
+      <w:r>
+        <w:t>mouth</w:t>
+      </w:r>
+      <w:proofErr w:type="spellEnd"/>
+      <w:r>
+        <w:t xml:space="preserve"> </w:t>
+      </w:r>
+      <w:proofErr w:type="spellStart"/>
+      <w:r>
+        <w:t>with</w:t>
+      </w:r>
+      <w:proofErr w:type="spellEnd"/>
+      <w:r>
+        <w:t xml:space="preserve"> a taste </w:t>
+      </w:r>
+      <w:proofErr w:type="spellStart"/>
+      <w:r>
+        <w:t>akin</w:t>
       </w:r>
       <w:proofErr w:type="spellEnd"/>
       <w:r>
@@ -4141,547 +4432,11 @@
       </w:r>
       <w:proofErr w:type="spellStart"/>
       <w:r>
-        <w:t>put</w:t>
-      </w:r>
-      <w:proofErr w:type="spellEnd"/>
-      <w:r>
-        <w:t xml:space="preserve"> </w:t>
-      </w:r>
-      <w:proofErr w:type="spellStart"/>
-      <w:r>
-        <w:t>on</w:t>
-      </w:r>
-      <w:proofErr w:type="spellEnd"/>
-      <w:r>
-        <w:t xml:space="preserve"> </w:t>
-      </w:r>
-      <w:proofErr w:type="spellStart"/>
-      <w:r>
-        <w:t>the</w:t>
-      </w:r>
-      <w:proofErr w:type="spellEnd"/>
-      <w:r>
-        <w:t xml:space="preserve"> </w:t>
-      </w:r>
-      <w:proofErr w:type="spellStart"/>
-      <w:r>
-        <w:t>suit</w:t>
-      </w:r>
-      <w:proofErr w:type="spellEnd"/>
-      <w:r>
-        <w:t xml:space="preserve">. I </w:t>
-      </w:r>
-      <w:proofErr w:type="spellStart"/>
-      <w:r>
-        <w:t>don't</w:t>
-      </w:r>
-      <w:proofErr w:type="spellEnd"/>
-      <w:r>
-        <w:t xml:space="preserve"> </w:t>
-      </w:r>
-      <w:proofErr w:type="spellStart"/>
-      <w:r>
-        <w:t>think</w:t>
-      </w:r>
-      <w:proofErr w:type="spellEnd"/>
-      <w:r>
-        <w:t xml:space="preserve"> </w:t>
-      </w:r>
-      <w:proofErr w:type="spellStart"/>
-      <w:r>
-        <w:t>the</w:t>
-      </w:r>
-      <w:proofErr w:type="spellEnd"/>
-      <w:r>
-        <w:t xml:space="preserve"> safety </w:t>
-      </w:r>
-      <w:proofErr w:type="spellStart"/>
-      <w:r>
-        <w:t>hatch</w:t>
-      </w:r>
-      <w:proofErr w:type="spellEnd"/>
-      <w:r>
-        <w:t xml:space="preserve"> </w:t>
-      </w:r>
-      <w:proofErr w:type="spellStart"/>
-      <w:r>
-        <w:t>on</w:t>
-      </w:r>
-      <w:proofErr w:type="spellEnd"/>
-      <w:r>
-        <w:t xml:space="preserve"> </w:t>
-      </w:r>
-      <w:proofErr w:type="spellStart"/>
-      <w:r>
-        <w:t>the</w:t>
-      </w:r>
-      <w:proofErr w:type="spellEnd"/>
-      <w:r>
-        <w:t xml:space="preserve"> </w:t>
-      </w:r>
-      <w:proofErr w:type="spellStart"/>
-      <w:r>
-        <w:t>other</w:t>
-      </w:r>
-      <w:proofErr w:type="spellEnd"/>
-      <w:r>
-        <w:t xml:space="preserve"> </w:t>
-      </w:r>
-      <w:proofErr w:type="spellStart"/>
-      <w:r>
-        <w:t>side</w:t>
-      </w:r>
-      <w:proofErr w:type="spellEnd"/>
-      <w:r>
-        <w:t xml:space="preserve"> </w:t>
-      </w:r>
-      <w:proofErr w:type="spellStart"/>
-      <w:r>
-        <w:t>will</w:t>
-      </w:r>
-      <w:proofErr w:type="spellEnd"/>
-      <w:r>
-        <w:t xml:space="preserve"> open </w:t>
-      </w:r>
-      <w:proofErr w:type="spellStart"/>
-      <w:r>
-        <w:t>until</w:t>
-      </w:r>
-      <w:proofErr w:type="spellEnd"/>
-      <w:r>
-        <w:t xml:space="preserve"> </w:t>
-      </w:r>
-      <w:proofErr w:type="spellStart"/>
-      <w:r>
-        <w:t>the</w:t>
-      </w:r>
-      <w:proofErr w:type="spellEnd"/>
-      <w:r>
-        <w:t xml:space="preserve"> </w:t>
-      </w:r>
-      <w:proofErr w:type="spellStart"/>
-      <w:r>
-        <w:t>radiation</w:t>
-      </w:r>
-      <w:proofErr w:type="spellEnd"/>
-      <w:r>
-        <w:t xml:space="preserve"> </w:t>
-      </w:r>
-      <w:proofErr w:type="spellStart"/>
-      <w:r>
-        <w:t>clears</w:t>
-      </w:r>
-      <w:proofErr w:type="spellEnd"/>
-      <w:r>
-        <w:t xml:space="preserve">, so </w:t>
-      </w:r>
-      <w:proofErr w:type="spellStart"/>
-      <w:r>
-        <w:t>I'll</w:t>
-      </w:r>
-      <w:proofErr w:type="spellEnd"/>
-      <w:r>
-        <w:t xml:space="preserve"> </w:t>
-      </w:r>
-      <w:proofErr w:type="spellStart"/>
-      <w:r>
-        <w:t>have</w:t>
-      </w:r>
-      <w:proofErr w:type="spellEnd"/>
-      <w:r>
-        <w:t xml:space="preserve"> </w:t>
-      </w:r>
-      <w:proofErr w:type="spellStart"/>
-      <w:r>
-        <w:t>to</w:t>
-      </w:r>
-      <w:proofErr w:type="spellEnd"/>
-      <w:r>
-        <w:t xml:space="preserve"> be </w:t>
-      </w:r>
-      <w:proofErr w:type="spellStart"/>
-      <w:r>
-        <w:t>careful</w:t>
-      </w:r>
-      <w:proofErr w:type="spellEnd"/>
-      <w:r>
-        <w:t xml:space="preserve"> </w:t>
-      </w:r>
-      <w:proofErr w:type="spellStart"/>
-      <w:r>
-        <w:t>where</w:t>
-      </w:r>
-      <w:proofErr w:type="spellEnd"/>
-      <w:r>
-        <w:t xml:space="preserve"> I step </w:t>
-      </w:r>
-      <w:proofErr w:type="spellStart"/>
-      <w:r>
-        <w:t>until</w:t>
-      </w:r>
-      <w:proofErr w:type="spellEnd"/>
-      <w:r>
-        <w:t xml:space="preserve"> </w:t>
-      </w:r>
-      <w:proofErr w:type="spellStart"/>
-      <w:r>
-        <w:t>then</w:t>
-      </w:r>
-      <w:proofErr w:type="spellEnd"/>
-      <w:r>
-        <w:t xml:space="preserve">. </w:t>
-      </w:r>
-      <w:proofErr w:type="spellStart"/>
-      <w:r>
-        <w:t>Fortunately</w:t>
-      </w:r>
-      <w:proofErr w:type="spellEnd"/>
-      <w:r>
-        <w:t xml:space="preserve">, </w:t>
-      </w:r>
-      <w:proofErr w:type="spellStart"/>
-      <w:r>
-        <w:t>the</w:t>
-      </w:r>
-      <w:proofErr w:type="spellEnd"/>
-      <w:r>
-        <w:t xml:space="preserve"> </w:t>
-      </w:r>
-      <w:proofErr w:type="spellStart"/>
-      <w:r>
-        <w:t>emergency</w:t>
-      </w:r>
-      <w:proofErr w:type="spellEnd"/>
-      <w:r>
-        <w:t xml:space="preserve"> </w:t>
-      </w:r>
-      <w:proofErr w:type="spellStart"/>
-      <w:r>
-        <w:t>system</w:t>
-      </w:r>
-      <w:proofErr w:type="spellEnd"/>
-      <w:r>
-        <w:t xml:space="preserve"> </w:t>
-      </w:r>
-      <w:proofErr w:type="spellStart"/>
-      <w:r>
-        <w:t>is</w:t>
-      </w:r>
-      <w:proofErr w:type="spellEnd"/>
-      <w:r>
-        <w:t xml:space="preserve"> </w:t>
-      </w:r>
-      <w:proofErr w:type="spellStart"/>
-      <w:r>
-        <w:t>fully</w:t>
-      </w:r>
-      <w:proofErr w:type="spellEnd"/>
-      <w:r>
-        <w:t xml:space="preserve"> </w:t>
-      </w:r>
-      <w:proofErr w:type="spellStart"/>
-      <w:r>
-        <w:t>operational</w:t>
-      </w:r>
-      <w:proofErr w:type="spellEnd"/>
-      <w:r>
-        <w:t xml:space="preserve">, and </w:t>
-      </w:r>
-      <w:proofErr w:type="spellStart"/>
-      <w:r>
-        <w:t>I'll</w:t>
-      </w:r>
-      <w:proofErr w:type="spellEnd"/>
-      <w:r>
-        <w:t xml:space="preserve"> be </w:t>
-      </w:r>
-      <w:proofErr w:type="spellStart"/>
-      <w:r>
-        <w:t>able</w:t>
-      </w:r>
-      <w:proofErr w:type="spellEnd"/>
-      <w:r>
-        <w:t xml:space="preserve"> </w:t>
-      </w:r>
-      <w:proofErr w:type="spellStart"/>
-      <w:r>
-        <w:t>to</w:t>
-      </w:r>
-      <w:proofErr w:type="spellEnd"/>
-      <w:r>
-        <w:t xml:space="preserve"> </w:t>
-      </w:r>
-      <w:proofErr w:type="spellStart"/>
-      <w:r>
-        <w:t>move</w:t>
-      </w:r>
-      <w:proofErr w:type="spellEnd"/>
-      <w:r>
-        <w:t xml:space="preserve"> </w:t>
-      </w:r>
-      <w:proofErr w:type="spellStart"/>
-      <w:r>
-        <w:t>all</w:t>
-      </w:r>
-      <w:proofErr w:type="spellEnd"/>
-      <w:r>
-        <w:t xml:space="preserve"> </w:t>
-      </w:r>
-      <w:proofErr w:type="spellStart"/>
-      <w:r>
-        <w:t>the</w:t>
-      </w:r>
-      <w:proofErr w:type="spellEnd"/>
-      <w:r>
-        <w:t xml:space="preserve"> </w:t>
-      </w:r>
-      <w:proofErr w:type="spellStart"/>
-      <w:r>
-        <w:t>contamination</w:t>
-      </w:r>
-      <w:proofErr w:type="spellEnd"/>
-      <w:r>
-        <w:t xml:space="preserve"> </w:t>
-      </w:r>
-      <w:proofErr w:type="spellStart"/>
-      <w:r>
-        <w:t>to</w:t>
-      </w:r>
-      <w:proofErr w:type="spellEnd"/>
-      <w:r>
-        <w:t xml:space="preserve"> </w:t>
-      </w:r>
-      <w:proofErr w:type="spellStart"/>
-      <w:r>
-        <w:t>the</w:t>
-      </w:r>
-      <w:proofErr w:type="spellEnd"/>
-      <w:r>
-        <w:t xml:space="preserve"> </w:t>
-      </w:r>
-      <w:proofErr w:type="spellStart"/>
-      <w:r>
-        <w:t>adjacent</w:t>
-      </w:r>
-      <w:proofErr w:type="spellEnd"/>
-      <w:r>
-        <w:t xml:space="preserve"> </w:t>
-      </w:r>
-      <w:proofErr w:type="spellStart"/>
-      <w:r>
-        <w:t>chamber</w:t>
-      </w:r>
-      <w:proofErr w:type="spellEnd"/>
-      <w:r>
-        <w:t xml:space="preserve">, </w:t>
-      </w:r>
-      <w:proofErr w:type="spellStart"/>
-      <w:r>
-        <w:t>but</w:t>
-      </w:r>
-      <w:proofErr w:type="spellEnd"/>
-      <w:r>
-        <w:t xml:space="preserve"> </w:t>
-      </w:r>
-      <w:proofErr w:type="spellStart"/>
-      <w:r>
-        <w:t>I'll</w:t>
-      </w:r>
-      <w:proofErr w:type="spellEnd"/>
-      <w:r>
-        <w:t xml:space="preserve"> </w:t>
-      </w:r>
-      <w:proofErr w:type="spellStart"/>
-      <w:r>
-        <w:t>need</w:t>
-      </w:r>
-      <w:proofErr w:type="spellEnd"/>
-      <w:r>
-        <w:t xml:space="preserve"> </w:t>
-      </w:r>
-      <w:proofErr w:type="spellStart"/>
-      <w:r>
-        <w:t>to</w:t>
-      </w:r>
-      <w:proofErr w:type="spellEnd"/>
-      <w:r>
-        <w:t xml:space="preserve"> </w:t>
-      </w:r>
-      <w:proofErr w:type="spellStart"/>
-      <w:r>
-        <w:t>bring</w:t>
-      </w:r>
-      <w:proofErr w:type="spellEnd"/>
-      <w:r>
-        <w:t xml:space="preserve"> </w:t>
-      </w:r>
-      <w:proofErr w:type="spellStart"/>
-      <w:r>
-        <w:t>it</w:t>
-      </w:r>
-      <w:proofErr w:type="spellEnd"/>
-      <w:r>
-        <w:t xml:space="preserve"> back </w:t>
-      </w:r>
-      <w:proofErr w:type="spellStart"/>
-      <w:r>
-        <w:t>to</w:t>
-      </w:r>
-      <w:proofErr w:type="spellEnd"/>
-      <w:r>
-        <w:t xml:space="preserve"> </w:t>
-      </w:r>
-      <w:proofErr w:type="spellStart"/>
-      <w:r>
-        <w:t>this</w:t>
-      </w:r>
-      <w:proofErr w:type="spellEnd"/>
-      <w:r>
-        <w:t xml:space="preserve"> </w:t>
-      </w:r>
-      <w:proofErr w:type="spellStart"/>
-      <w:r>
-        <w:t>corridor</w:t>
-      </w:r>
-      <w:proofErr w:type="spellEnd"/>
-      <w:r>
-        <w:t xml:space="preserve"> </w:t>
-      </w:r>
-      <w:proofErr w:type="spellStart"/>
-      <w:r>
-        <w:t>if</w:t>
-      </w:r>
-      <w:proofErr w:type="spellEnd"/>
-      <w:r>
-        <w:t xml:space="preserve"> I </w:t>
-      </w:r>
-      <w:proofErr w:type="spellStart"/>
-      <w:r>
-        <w:t>want</w:t>
-      </w:r>
-      <w:proofErr w:type="spellEnd"/>
-      <w:r>
-        <w:t xml:space="preserve"> </w:t>
-      </w:r>
-      <w:proofErr w:type="spellStart"/>
-      <w:r>
-        <w:t>to</w:t>
-      </w:r>
-      <w:proofErr w:type="spellEnd"/>
-      <w:r>
-        <w:t xml:space="preserve"> </w:t>
-      </w:r>
-      <w:proofErr w:type="spellStart"/>
-      <w:r>
-        <w:t>return</w:t>
+        <w:t>chalk</w:t>
       </w:r>
       <w:proofErr w:type="spellEnd"/>
       <w:r>
         <w:t>."</w:t>
-      </w:r>
-    </w:p>
-    <w:p>
-      <w:pPr>
-        <w:jc w:val="both"/>
-      </w:pPr>
-      <w:r>
-        <w:t>Una vez resuelto:</w:t>
-      </w:r>
-    </w:p>
-    <w:p>
-      <w:pPr>
-        <w:jc w:val="both"/>
-      </w:pPr>
-      <w:r>
-        <w:t>"</w:t>
-      </w:r>
-      <w:proofErr w:type="spellStart"/>
-      <w:r>
-        <w:t>Some</w:t>
-      </w:r>
-      <w:proofErr w:type="spellEnd"/>
-      <w:r>
-        <w:t xml:space="preserve"> </w:t>
-      </w:r>
-      <w:proofErr w:type="spellStart"/>
-      <w:r>
-        <w:t>unfortunate</w:t>
-      </w:r>
-      <w:proofErr w:type="spellEnd"/>
-      <w:r>
-        <w:t xml:space="preserve"> </w:t>
-      </w:r>
-      <w:proofErr w:type="spellStart"/>
-      <w:r>
-        <w:t>soul</w:t>
-      </w:r>
-      <w:proofErr w:type="spellEnd"/>
-      <w:r>
-        <w:t xml:space="preserve"> </w:t>
-      </w:r>
-      <w:proofErr w:type="spellStart"/>
-      <w:r>
-        <w:t>used</w:t>
-      </w:r>
-      <w:proofErr w:type="spellEnd"/>
-      <w:r>
-        <w:t xml:space="preserve"> </w:t>
-      </w:r>
-      <w:proofErr w:type="spellStart"/>
-      <w:r>
-        <w:t>their</w:t>
-      </w:r>
-      <w:proofErr w:type="spellEnd"/>
-      <w:r>
-        <w:t xml:space="preserve"> </w:t>
-      </w:r>
-      <w:proofErr w:type="spellStart"/>
-      <w:r>
-        <w:t>last</w:t>
-      </w:r>
-      <w:proofErr w:type="spellEnd"/>
-      <w:r>
-        <w:t xml:space="preserve"> bit </w:t>
-      </w:r>
-      <w:proofErr w:type="spellStart"/>
-      <w:r>
-        <w:t>of</w:t>
-      </w:r>
-      <w:proofErr w:type="spellEnd"/>
-      <w:r>
-        <w:t xml:space="preserve"> </w:t>
-      </w:r>
-      <w:proofErr w:type="spellStart"/>
-      <w:r>
-        <w:t>strength</w:t>
-      </w:r>
-      <w:proofErr w:type="spellEnd"/>
-      <w:r>
-        <w:t xml:space="preserve"> </w:t>
-      </w:r>
-      <w:proofErr w:type="spellStart"/>
-      <w:r>
-        <w:t>to</w:t>
-      </w:r>
-      <w:proofErr w:type="spellEnd"/>
-      <w:r>
-        <w:t xml:space="preserve"> </w:t>
-      </w:r>
-      <w:proofErr w:type="spellStart"/>
-      <w:r>
-        <w:t>leave</w:t>
-      </w:r>
-      <w:proofErr w:type="spellEnd"/>
-      <w:r>
-        <w:t xml:space="preserve"> me a </w:t>
-      </w:r>
-      <w:proofErr w:type="spellStart"/>
-      <w:r>
-        <w:t>clue</w:t>
-      </w:r>
-      <w:proofErr w:type="spellEnd"/>
-      <w:r>
-        <w:t>..."</w:t>
       </w:r>
     </w:p>
     <w:p>
@@ -4702,7 +4457,7 @@
           <w:b/>
           <w:bCs/>
         </w:rPr>
-        <w:t>Linterna:</w:t>
+        <w:t>Laberinto:</w:t>
       </w:r>
     </w:p>
     <w:p>
@@ -4730,10 +4485,418 @@
       </w:r>
       <w:proofErr w:type="spellStart"/>
       <w:r>
+        <w:t>way</w:t>
+      </w:r>
+      <w:proofErr w:type="spellEnd"/>
+      <w:r>
+        <w:t xml:space="preserve"> leads </w:t>
+      </w:r>
+      <w:proofErr w:type="spellStart"/>
+      <w:r>
+        <w:t>to</w:t>
+      </w:r>
+      <w:proofErr w:type="spellEnd"/>
+      <w:r>
+        <w:t xml:space="preserve"> </w:t>
+      </w:r>
+      <w:proofErr w:type="spellStart"/>
+      <w:r>
+        <w:t>the</w:t>
+      </w:r>
+      <w:proofErr w:type="spellEnd"/>
+      <w:r>
+        <w:t xml:space="preserve"> jeep </w:t>
+      </w:r>
+      <w:proofErr w:type="spellStart"/>
+      <w:r>
+        <w:t>they've</w:t>
+      </w:r>
+      <w:proofErr w:type="spellEnd"/>
+      <w:r>
+        <w:t xml:space="preserve"> </w:t>
+      </w:r>
+      <w:proofErr w:type="spellStart"/>
+      <w:r>
+        <w:t>left</w:t>
+      </w:r>
+      <w:proofErr w:type="spellEnd"/>
+      <w:r>
+        <w:t xml:space="preserve"> </w:t>
+      </w:r>
+      <w:proofErr w:type="spellStart"/>
+      <w:r>
+        <w:t>for</w:t>
+      </w:r>
+      <w:proofErr w:type="spellEnd"/>
+      <w:r>
+        <w:t xml:space="preserve"> me. I </w:t>
+      </w:r>
+      <w:proofErr w:type="spellStart"/>
+      <w:r>
+        <w:t>think</w:t>
+      </w:r>
+      <w:proofErr w:type="spellEnd"/>
+      <w:r>
+        <w:t xml:space="preserve"> I </w:t>
+      </w:r>
+      <w:proofErr w:type="spellStart"/>
+      <w:r>
+        <w:t>might</w:t>
+      </w:r>
+      <w:proofErr w:type="spellEnd"/>
+      <w:r>
+        <w:t xml:space="preserve"> </w:t>
+      </w:r>
+      <w:proofErr w:type="spellStart"/>
+      <w:r>
+        <w:t>find</w:t>
+      </w:r>
+      <w:proofErr w:type="spellEnd"/>
+      <w:r>
+        <w:t xml:space="preserve"> </w:t>
+      </w:r>
+      <w:proofErr w:type="spellStart"/>
+      <w:r>
+        <w:t>something</w:t>
+      </w:r>
+      <w:proofErr w:type="spellEnd"/>
+      <w:r>
+        <w:t xml:space="preserve"> </w:t>
+      </w:r>
+      <w:proofErr w:type="spellStart"/>
+      <w:r>
+        <w:t>interesting</w:t>
+      </w:r>
+      <w:proofErr w:type="spellEnd"/>
+      <w:r>
+        <w:t xml:space="preserve"> </w:t>
+      </w:r>
+      <w:proofErr w:type="spellStart"/>
+      <w:r>
+        <w:t>inside</w:t>
+      </w:r>
+      <w:proofErr w:type="spellEnd"/>
+      <w:r>
+        <w:t xml:space="preserve"> </w:t>
+      </w:r>
+      <w:proofErr w:type="spellStart"/>
+      <w:r>
+        <w:t>it</w:t>
+      </w:r>
+      <w:proofErr w:type="spellEnd"/>
+      <w:r>
+        <w:t xml:space="preserve">... </w:t>
+      </w:r>
+      <w:proofErr w:type="spellStart"/>
+      <w:r>
+        <w:t>Damn</w:t>
+      </w:r>
+      <w:proofErr w:type="spellEnd"/>
+      <w:r>
+        <w:t xml:space="preserve">, </w:t>
+      </w:r>
+      <w:proofErr w:type="spellStart"/>
+      <w:r>
+        <w:t>there's</w:t>
+      </w:r>
+      <w:proofErr w:type="spellEnd"/>
+      <w:r>
+        <w:t xml:space="preserve"> a </w:t>
+      </w:r>
+      <w:proofErr w:type="spellStart"/>
+      <w:r>
+        <w:t>huge</w:t>
+      </w:r>
+      <w:proofErr w:type="spellEnd"/>
+      <w:r>
+        <w:t xml:space="preserve"> </w:t>
+      </w:r>
+      <w:proofErr w:type="spellStart"/>
+      <w:r>
+        <w:t>radiation</w:t>
+      </w:r>
+      <w:proofErr w:type="spellEnd"/>
+      <w:r>
+        <w:t xml:space="preserve"> </w:t>
+      </w:r>
+      <w:proofErr w:type="spellStart"/>
+      <w:r>
+        <w:t>leak</w:t>
+      </w:r>
+      <w:proofErr w:type="spellEnd"/>
+      <w:r>
+        <w:t xml:space="preserve"> in </w:t>
+      </w:r>
+      <w:proofErr w:type="spellStart"/>
+      <w:r>
+        <w:t>the</w:t>
+      </w:r>
+      <w:proofErr w:type="spellEnd"/>
+      <w:r>
+        <w:t xml:space="preserve"> </w:t>
+      </w:r>
+      <w:proofErr w:type="spellStart"/>
+      <w:r>
+        <w:t>next</w:t>
+      </w:r>
+      <w:proofErr w:type="spellEnd"/>
+      <w:r>
+        <w:t xml:space="preserve"> </w:t>
+      </w:r>
+      <w:proofErr w:type="spellStart"/>
+      <w:r>
         <w:t>room</w:t>
       </w:r>
       <w:proofErr w:type="spellEnd"/>
       <w:r>
+        <w:t xml:space="preserve">, so </w:t>
+      </w:r>
+      <w:proofErr w:type="spellStart"/>
+      <w:r>
+        <w:t>I'll</w:t>
+      </w:r>
+      <w:proofErr w:type="spellEnd"/>
+      <w:r>
+        <w:t xml:space="preserve"> </w:t>
+      </w:r>
+      <w:proofErr w:type="spellStart"/>
+      <w:r>
+        <w:t>need</w:t>
+      </w:r>
+      <w:proofErr w:type="spellEnd"/>
+      <w:r>
+        <w:t xml:space="preserve"> </w:t>
+      </w:r>
+      <w:proofErr w:type="spellStart"/>
+      <w:r>
+        <w:t>to</w:t>
+      </w:r>
+      <w:proofErr w:type="spellEnd"/>
+      <w:r>
+        <w:t xml:space="preserve"> </w:t>
+      </w:r>
+      <w:proofErr w:type="spellStart"/>
+      <w:r>
+        <w:t>put</w:t>
+      </w:r>
+      <w:proofErr w:type="spellEnd"/>
+      <w:r>
+        <w:t xml:space="preserve"> </w:t>
+      </w:r>
+      <w:proofErr w:type="spellStart"/>
+      <w:r>
+        <w:t>on</w:t>
+      </w:r>
+      <w:proofErr w:type="spellEnd"/>
+      <w:r>
+        <w:t xml:space="preserve"> </w:t>
+      </w:r>
+      <w:proofErr w:type="spellStart"/>
+      <w:r>
+        <w:t>the</w:t>
+      </w:r>
+      <w:proofErr w:type="spellEnd"/>
+      <w:r>
+        <w:t xml:space="preserve"> </w:t>
+      </w:r>
+      <w:proofErr w:type="spellStart"/>
+      <w:r>
+        <w:t>suit</w:t>
+      </w:r>
+      <w:proofErr w:type="spellEnd"/>
+      <w:r>
+        <w:t xml:space="preserve">. I </w:t>
+      </w:r>
+      <w:proofErr w:type="spellStart"/>
+      <w:r>
+        <w:t>don't</w:t>
+      </w:r>
+      <w:proofErr w:type="spellEnd"/>
+      <w:r>
+        <w:t xml:space="preserve"> </w:t>
+      </w:r>
+      <w:proofErr w:type="spellStart"/>
+      <w:r>
+        <w:t>think</w:t>
+      </w:r>
+      <w:proofErr w:type="spellEnd"/>
+      <w:r>
+        <w:t xml:space="preserve"> </w:t>
+      </w:r>
+      <w:proofErr w:type="spellStart"/>
+      <w:r>
+        <w:t>the</w:t>
+      </w:r>
+      <w:proofErr w:type="spellEnd"/>
+      <w:r>
+        <w:t xml:space="preserve"> safety </w:t>
+      </w:r>
+      <w:proofErr w:type="spellStart"/>
+      <w:r>
+        <w:t>hatch</w:t>
+      </w:r>
+      <w:proofErr w:type="spellEnd"/>
+      <w:r>
+        <w:t xml:space="preserve"> </w:t>
+      </w:r>
+      <w:proofErr w:type="spellStart"/>
+      <w:r>
+        <w:t>on</w:t>
+      </w:r>
+      <w:proofErr w:type="spellEnd"/>
+      <w:r>
+        <w:t xml:space="preserve"> </w:t>
+      </w:r>
+      <w:proofErr w:type="spellStart"/>
+      <w:r>
+        <w:t>the</w:t>
+      </w:r>
+      <w:proofErr w:type="spellEnd"/>
+      <w:r>
+        <w:t xml:space="preserve"> </w:t>
+      </w:r>
+      <w:proofErr w:type="spellStart"/>
+      <w:r>
+        <w:t>other</w:t>
+      </w:r>
+      <w:proofErr w:type="spellEnd"/>
+      <w:r>
+        <w:t xml:space="preserve"> </w:t>
+      </w:r>
+      <w:proofErr w:type="spellStart"/>
+      <w:r>
+        <w:t>side</w:t>
+      </w:r>
+      <w:proofErr w:type="spellEnd"/>
+      <w:r>
+        <w:t xml:space="preserve"> </w:t>
+      </w:r>
+      <w:proofErr w:type="spellStart"/>
+      <w:r>
+        <w:t>will</w:t>
+      </w:r>
+      <w:proofErr w:type="spellEnd"/>
+      <w:r>
+        <w:t xml:space="preserve"> open </w:t>
+      </w:r>
+      <w:proofErr w:type="spellStart"/>
+      <w:r>
+        <w:t>until</w:t>
+      </w:r>
+      <w:proofErr w:type="spellEnd"/>
+      <w:r>
+        <w:t xml:space="preserve"> </w:t>
+      </w:r>
+      <w:proofErr w:type="spellStart"/>
+      <w:r>
+        <w:t>the</w:t>
+      </w:r>
+      <w:proofErr w:type="spellEnd"/>
+      <w:r>
+        <w:t xml:space="preserve"> </w:t>
+      </w:r>
+      <w:proofErr w:type="spellStart"/>
+      <w:r>
+        <w:t>radiation</w:t>
+      </w:r>
+      <w:proofErr w:type="spellEnd"/>
+      <w:r>
+        <w:t xml:space="preserve"> </w:t>
+      </w:r>
+      <w:proofErr w:type="spellStart"/>
+      <w:r>
+        <w:t>clears</w:t>
+      </w:r>
+      <w:proofErr w:type="spellEnd"/>
+      <w:r>
+        <w:t xml:space="preserve">, so </w:t>
+      </w:r>
+      <w:proofErr w:type="spellStart"/>
+      <w:r>
+        <w:t>I'll</w:t>
+      </w:r>
+      <w:proofErr w:type="spellEnd"/>
+      <w:r>
+        <w:t xml:space="preserve"> </w:t>
+      </w:r>
+      <w:proofErr w:type="spellStart"/>
+      <w:r>
+        <w:t>have</w:t>
+      </w:r>
+      <w:proofErr w:type="spellEnd"/>
+      <w:r>
+        <w:t xml:space="preserve"> </w:t>
+      </w:r>
+      <w:proofErr w:type="spellStart"/>
+      <w:r>
+        <w:t>to</w:t>
+      </w:r>
+      <w:proofErr w:type="spellEnd"/>
+      <w:r>
+        <w:t xml:space="preserve"> be </w:t>
+      </w:r>
+      <w:proofErr w:type="spellStart"/>
+      <w:r>
+        <w:t>careful</w:t>
+      </w:r>
+      <w:proofErr w:type="spellEnd"/>
+      <w:r>
+        <w:t xml:space="preserve"> </w:t>
+      </w:r>
+      <w:proofErr w:type="spellStart"/>
+      <w:r>
+        <w:t>where</w:t>
+      </w:r>
+      <w:proofErr w:type="spellEnd"/>
+      <w:r>
+        <w:t xml:space="preserve"> I step </w:t>
+      </w:r>
+      <w:proofErr w:type="spellStart"/>
+      <w:r>
+        <w:t>until</w:t>
+      </w:r>
+      <w:proofErr w:type="spellEnd"/>
+      <w:r>
+        <w:t xml:space="preserve"> </w:t>
+      </w:r>
+      <w:proofErr w:type="spellStart"/>
+      <w:r>
+        <w:t>then</w:t>
+      </w:r>
+      <w:proofErr w:type="spellEnd"/>
+      <w:r>
+        <w:t xml:space="preserve">. </w:t>
+      </w:r>
+      <w:proofErr w:type="spellStart"/>
+      <w:r>
+        <w:t>Fortunately</w:t>
+      </w:r>
+      <w:proofErr w:type="spellEnd"/>
+      <w:r>
+        <w:t xml:space="preserve">, </w:t>
+      </w:r>
+      <w:proofErr w:type="spellStart"/>
+      <w:r>
+        <w:t>the</w:t>
+      </w:r>
+      <w:proofErr w:type="spellEnd"/>
+      <w:r>
+        <w:t xml:space="preserve"> </w:t>
+      </w:r>
+      <w:proofErr w:type="spellStart"/>
+      <w:r>
+        <w:t>emergency</w:t>
+      </w:r>
+      <w:proofErr w:type="spellEnd"/>
+      <w:r>
+        <w:t xml:space="preserve"> </w:t>
+      </w:r>
+      <w:proofErr w:type="spellStart"/>
+      <w:r>
+        <w:t>system</w:t>
+      </w:r>
+      <w:proofErr w:type="spellEnd"/>
+      <w:r>
         <w:t xml:space="preserve"> </w:t>
       </w:r>
       <w:proofErr w:type="spellStart"/>
@@ -4742,6 +4905,380 @@
       </w:r>
       <w:proofErr w:type="spellEnd"/>
       <w:r>
+        <w:t xml:space="preserve"> </w:t>
+      </w:r>
+      <w:proofErr w:type="spellStart"/>
+      <w:r>
+        <w:t>fully</w:t>
+      </w:r>
+      <w:proofErr w:type="spellEnd"/>
+      <w:r>
+        <w:t xml:space="preserve"> </w:t>
+      </w:r>
+      <w:proofErr w:type="spellStart"/>
+      <w:r>
+        <w:t>operational</w:t>
+      </w:r>
+      <w:proofErr w:type="spellEnd"/>
+      <w:r>
+        <w:t xml:space="preserve">, and </w:t>
+      </w:r>
+      <w:proofErr w:type="spellStart"/>
+      <w:r>
+        <w:t>I'll</w:t>
+      </w:r>
+      <w:proofErr w:type="spellEnd"/>
+      <w:r>
+        <w:t xml:space="preserve"> be </w:t>
+      </w:r>
+      <w:proofErr w:type="spellStart"/>
+      <w:r>
+        <w:t>able</w:t>
+      </w:r>
+      <w:proofErr w:type="spellEnd"/>
+      <w:r>
+        <w:t xml:space="preserve"> </w:t>
+      </w:r>
+      <w:proofErr w:type="spellStart"/>
+      <w:r>
+        <w:t>to</w:t>
+      </w:r>
+      <w:proofErr w:type="spellEnd"/>
+      <w:r>
+        <w:t xml:space="preserve"> </w:t>
+      </w:r>
+      <w:proofErr w:type="spellStart"/>
+      <w:r>
+        <w:t>move</w:t>
+      </w:r>
+      <w:proofErr w:type="spellEnd"/>
+      <w:r>
+        <w:t xml:space="preserve"> </w:t>
+      </w:r>
+      <w:proofErr w:type="spellStart"/>
+      <w:r>
+        <w:t>all</w:t>
+      </w:r>
+      <w:proofErr w:type="spellEnd"/>
+      <w:r>
+        <w:t xml:space="preserve"> </w:t>
+      </w:r>
+      <w:proofErr w:type="spellStart"/>
+      <w:r>
+        <w:t>the</w:t>
+      </w:r>
+      <w:proofErr w:type="spellEnd"/>
+      <w:r>
+        <w:t xml:space="preserve"> </w:t>
+      </w:r>
+      <w:proofErr w:type="spellStart"/>
+      <w:r>
+        <w:t>contamination</w:t>
+      </w:r>
+      <w:proofErr w:type="spellEnd"/>
+      <w:r>
+        <w:t xml:space="preserve"> </w:t>
+      </w:r>
+      <w:proofErr w:type="spellStart"/>
+      <w:r>
+        <w:t>to</w:t>
+      </w:r>
+      <w:proofErr w:type="spellEnd"/>
+      <w:r>
+        <w:t xml:space="preserve"> </w:t>
+      </w:r>
+      <w:proofErr w:type="spellStart"/>
+      <w:r>
+        <w:t>the</w:t>
+      </w:r>
+      <w:proofErr w:type="spellEnd"/>
+      <w:r>
+        <w:t xml:space="preserve"> </w:t>
+      </w:r>
+      <w:proofErr w:type="spellStart"/>
+      <w:r>
+        <w:t>adjacent</w:t>
+      </w:r>
+      <w:proofErr w:type="spellEnd"/>
+      <w:r>
+        <w:t xml:space="preserve"> </w:t>
+      </w:r>
+      <w:proofErr w:type="spellStart"/>
+      <w:r>
+        <w:t>chamber</w:t>
+      </w:r>
+      <w:proofErr w:type="spellEnd"/>
+      <w:r>
+        <w:t xml:space="preserve">, </w:t>
+      </w:r>
+      <w:proofErr w:type="spellStart"/>
+      <w:r>
+        <w:t>but</w:t>
+      </w:r>
+      <w:proofErr w:type="spellEnd"/>
+      <w:r>
+        <w:t xml:space="preserve"> </w:t>
+      </w:r>
+      <w:proofErr w:type="spellStart"/>
+      <w:r>
+        <w:t>I'll</w:t>
+      </w:r>
+      <w:proofErr w:type="spellEnd"/>
+      <w:r>
+        <w:t xml:space="preserve"> </w:t>
+      </w:r>
+      <w:proofErr w:type="spellStart"/>
+      <w:r>
+        <w:t>need</w:t>
+      </w:r>
+      <w:proofErr w:type="spellEnd"/>
+      <w:r>
+        <w:t xml:space="preserve"> </w:t>
+      </w:r>
+      <w:proofErr w:type="spellStart"/>
+      <w:r>
+        <w:t>to</w:t>
+      </w:r>
+      <w:proofErr w:type="spellEnd"/>
+      <w:r>
+        <w:t xml:space="preserve"> </w:t>
+      </w:r>
+      <w:proofErr w:type="spellStart"/>
+      <w:r>
+        <w:t>bring</w:t>
+      </w:r>
+      <w:proofErr w:type="spellEnd"/>
+      <w:r>
+        <w:t xml:space="preserve"> </w:t>
+      </w:r>
+      <w:proofErr w:type="spellStart"/>
+      <w:r>
+        <w:t>it</w:t>
+      </w:r>
+      <w:proofErr w:type="spellEnd"/>
+      <w:r>
+        <w:t xml:space="preserve"> back </w:t>
+      </w:r>
+      <w:proofErr w:type="spellStart"/>
+      <w:r>
+        <w:t>to</w:t>
+      </w:r>
+      <w:proofErr w:type="spellEnd"/>
+      <w:r>
+        <w:t xml:space="preserve"> </w:t>
+      </w:r>
+      <w:proofErr w:type="spellStart"/>
+      <w:r>
+        <w:t>this</w:t>
+      </w:r>
+      <w:proofErr w:type="spellEnd"/>
+      <w:r>
+        <w:t xml:space="preserve"> </w:t>
+      </w:r>
+      <w:proofErr w:type="spellStart"/>
+      <w:r>
+        <w:t>corridor</w:t>
+      </w:r>
+      <w:proofErr w:type="spellEnd"/>
+      <w:r>
+        <w:t xml:space="preserve"> </w:t>
+      </w:r>
+      <w:proofErr w:type="spellStart"/>
+      <w:r>
+        <w:t>if</w:t>
+      </w:r>
+      <w:proofErr w:type="spellEnd"/>
+      <w:r>
+        <w:t xml:space="preserve"> I </w:t>
+      </w:r>
+      <w:proofErr w:type="spellStart"/>
+      <w:r>
+        <w:t>want</w:t>
+      </w:r>
+      <w:proofErr w:type="spellEnd"/>
+      <w:r>
+        <w:t xml:space="preserve"> </w:t>
+      </w:r>
+      <w:proofErr w:type="spellStart"/>
+      <w:r>
+        <w:t>to</w:t>
+      </w:r>
+      <w:proofErr w:type="spellEnd"/>
+      <w:r>
+        <w:t xml:space="preserve"> </w:t>
+      </w:r>
+      <w:proofErr w:type="spellStart"/>
+      <w:r>
+        <w:t>return</w:t>
+      </w:r>
+      <w:proofErr w:type="spellEnd"/>
+      <w:r>
+        <w:t>."</w:t>
+      </w:r>
+    </w:p>
+    <w:p>
+      <w:pPr>
+        <w:jc w:val="both"/>
+      </w:pPr>
+      <w:r>
+        <w:t>Una vez resuelto:</w:t>
+      </w:r>
+    </w:p>
+    <w:p>
+      <w:pPr>
+        <w:jc w:val="both"/>
+      </w:pPr>
+      <w:r>
+        <w:t>"</w:t>
+      </w:r>
+      <w:proofErr w:type="spellStart"/>
+      <w:r>
+        <w:t>Some</w:t>
+      </w:r>
+      <w:proofErr w:type="spellEnd"/>
+      <w:r>
+        <w:t xml:space="preserve"> </w:t>
+      </w:r>
+      <w:proofErr w:type="spellStart"/>
+      <w:r>
+        <w:t>unfortunate</w:t>
+      </w:r>
+      <w:proofErr w:type="spellEnd"/>
+      <w:r>
+        <w:t xml:space="preserve"> </w:t>
+      </w:r>
+      <w:proofErr w:type="spellStart"/>
+      <w:r>
+        <w:t>soul</w:t>
+      </w:r>
+      <w:proofErr w:type="spellEnd"/>
+      <w:r>
+        <w:t xml:space="preserve"> </w:t>
+      </w:r>
+      <w:proofErr w:type="spellStart"/>
+      <w:r>
+        <w:t>used</w:t>
+      </w:r>
+      <w:proofErr w:type="spellEnd"/>
+      <w:r>
+        <w:t xml:space="preserve"> </w:t>
+      </w:r>
+      <w:proofErr w:type="spellStart"/>
+      <w:r>
+        <w:t>their</w:t>
+      </w:r>
+      <w:proofErr w:type="spellEnd"/>
+      <w:r>
+        <w:t xml:space="preserve"> </w:t>
+      </w:r>
+      <w:proofErr w:type="spellStart"/>
+      <w:r>
+        <w:t>last</w:t>
+      </w:r>
+      <w:proofErr w:type="spellEnd"/>
+      <w:r>
+        <w:t xml:space="preserve"> bit </w:t>
+      </w:r>
+      <w:proofErr w:type="spellStart"/>
+      <w:r>
+        <w:t>of</w:t>
+      </w:r>
+      <w:proofErr w:type="spellEnd"/>
+      <w:r>
+        <w:t xml:space="preserve"> </w:t>
+      </w:r>
+      <w:proofErr w:type="spellStart"/>
+      <w:r>
+        <w:t>strength</w:t>
+      </w:r>
+      <w:proofErr w:type="spellEnd"/>
+      <w:r>
+        <w:t xml:space="preserve"> </w:t>
+      </w:r>
+      <w:proofErr w:type="spellStart"/>
+      <w:r>
+        <w:t>to</w:t>
+      </w:r>
+      <w:proofErr w:type="spellEnd"/>
+      <w:r>
+        <w:t xml:space="preserve"> </w:t>
+      </w:r>
+      <w:proofErr w:type="spellStart"/>
+      <w:r>
+        <w:t>leave</w:t>
+      </w:r>
+      <w:proofErr w:type="spellEnd"/>
+      <w:r>
+        <w:t xml:space="preserve"> me a </w:t>
+      </w:r>
+      <w:proofErr w:type="spellStart"/>
+      <w:r>
+        <w:t>clue</w:t>
+      </w:r>
+      <w:proofErr w:type="spellEnd"/>
+      <w:r>
+        <w:t>..."</w:t>
+      </w:r>
+    </w:p>
+    <w:p>
+      <w:pPr>
+        <w:jc w:val="both"/>
+      </w:pPr>
+    </w:p>
+    <w:p>
+      <w:pPr>
+        <w:jc w:val="both"/>
+        <w:rPr>
+          <w:b/>
+          <w:bCs/>
+        </w:rPr>
+      </w:pPr>
+      <w:r>
+        <w:rPr>
+          <w:b/>
+          <w:bCs/>
+        </w:rPr>
+        <w:lastRenderedPageBreak/>
+        <w:t>Linterna:</w:t>
+      </w:r>
+    </w:p>
+    <w:p>
+      <w:pPr>
+        <w:jc w:val="both"/>
+      </w:pPr>
+      <w:r>
+        <w:t>Primera interacción:</w:t>
+      </w:r>
+    </w:p>
+    <w:p>
+      <w:pPr>
+        <w:jc w:val="both"/>
+      </w:pPr>
+      <w:r>
+        <w:t>"</w:t>
+      </w:r>
+      <w:proofErr w:type="spellStart"/>
+      <w:r>
+        <w:t>This</w:t>
+      </w:r>
+      <w:proofErr w:type="spellEnd"/>
+      <w:r>
+        <w:t xml:space="preserve"> </w:t>
+      </w:r>
+      <w:proofErr w:type="spellStart"/>
+      <w:r>
+        <w:t>room</w:t>
+      </w:r>
+      <w:proofErr w:type="spellEnd"/>
+      <w:r>
+        <w:t xml:space="preserve"> </w:t>
+      </w:r>
+      <w:proofErr w:type="spellStart"/>
+      <w:r>
+        <w:t>is</w:t>
+      </w:r>
+      <w:proofErr w:type="spellEnd"/>
+      <w:r>
         <w:t xml:space="preserve"> pitch </w:t>
       </w:r>
       <w:proofErr w:type="spellStart"/>
@@ -5130,7 +5667,6 @@
       </w:r>
       <w:proofErr w:type="spellStart"/>
       <w:r>
-        <w:lastRenderedPageBreak/>
         <w:t>served</w:t>
       </w:r>
       <w:proofErr w:type="spellEnd"/>
@@ -6027,6 +6563,741 @@
       <w:pPr>
         <w:jc w:val="both"/>
       </w:pPr>
+      <w:r>
+        <w:t xml:space="preserve">Diálogo final: </w:t>
+      </w:r>
+    </w:p>
+    <w:p>
+      <w:pPr>
+        <w:jc w:val="both"/>
+      </w:pPr>
+      <w:r>
+        <w:t>"</w:t>
+      </w:r>
+      <w:proofErr w:type="spellStart"/>
+      <w:r>
+        <w:t>When</w:t>
+      </w:r>
+      <w:proofErr w:type="spellEnd"/>
+      <w:r>
+        <w:t xml:space="preserve"> </w:t>
+      </w:r>
+      <w:proofErr w:type="spellStart"/>
+      <w:r>
+        <w:t>the</w:t>
+      </w:r>
+      <w:proofErr w:type="spellEnd"/>
+      <w:r>
+        <w:t xml:space="preserve"> </w:t>
+      </w:r>
+      <w:proofErr w:type="spellStart"/>
+      <w:r>
+        <w:t>dust</w:t>
+      </w:r>
+      <w:proofErr w:type="spellEnd"/>
+      <w:r>
+        <w:t xml:space="preserve"> </w:t>
+      </w:r>
+      <w:proofErr w:type="spellStart"/>
+      <w:r>
+        <w:t>settled</w:t>
+      </w:r>
+      <w:proofErr w:type="spellEnd"/>
+      <w:r>
+        <w:t xml:space="preserve">, I </w:t>
+      </w:r>
+      <w:proofErr w:type="spellStart"/>
+      <w:r>
+        <w:t>was</w:t>
+      </w:r>
+      <w:proofErr w:type="spellEnd"/>
+      <w:r>
+        <w:t xml:space="preserve"> </w:t>
+      </w:r>
+      <w:proofErr w:type="spellStart"/>
+      <w:r>
+        <w:t>dazzled</w:t>
+      </w:r>
+      <w:proofErr w:type="spellEnd"/>
+      <w:r>
+        <w:t xml:space="preserve"> </w:t>
+      </w:r>
+      <w:proofErr w:type="spellStart"/>
+      <w:r>
+        <w:t>by</w:t>
+      </w:r>
+      <w:proofErr w:type="spellEnd"/>
+      <w:r>
+        <w:t xml:space="preserve"> </w:t>
+      </w:r>
+      <w:proofErr w:type="spellStart"/>
+      <w:r>
+        <w:t>an</w:t>
+      </w:r>
+      <w:proofErr w:type="spellEnd"/>
+      <w:r>
+        <w:t xml:space="preserve"> </w:t>
+      </w:r>
+      <w:proofErr w:type="spellStart"/>
+      <w:r>
+        <w:t>eerie</w:t>
+      </w:r>
+      <w:proofErr w:type="spellEnd"/>
+      <w:r>
+        <w:t xml:space="preserve">, </w:t>
+      </w:r>
+      <w:proofErr w:type="spellStart"/>
+      <w:r>
+        <w:t>whitish</w:t>
+      </w:r>
+      <w:proofErr w:type="spellEnd"/>
+      <w:r>
+        <w:t xml:space="preserve"> light. As </w:t>
+      </w:r>
+      <w:proofErr w:type="spellStart"/>
+      <w:r>
+        <w:t>my</w:t>
+      </w:r>
+      <w:proofErr w:type="spellEnd"/>
+      <w:r>
+        <w:t xml:space="preserve"> </w:t>
+      </w:r>
+      <w:proofErr w:type="spellStart"/>
+      <w:r>
+        <w:t>eyes</w:t>
+      </w:r>
+      <w:proofErr w:type="spellEnd"/>
+      <w:r>
+        <w:t xml:space="preserve"> </w:t>
+      </w:r>
+      <w:proofErr w:type="spellStart"/>
+      <w:r>
+        <w:t>adjusted</w:t>
+      </w:r>
+      <w:proofErr w:type="spellEnd"/>
+      <w:r>
+        <w:t xml:space="preserve"> </w:t>
+      </w:r>
+      <w:proofErr w:type="spellStart"/>
+      <w:r>
+        <w:t>to</w:t>
+      </w:r>
+      <w:proofErr w:type="spellEnd"/>
+      <w:r>
+        <w:t xml:space="preserve"> </w:t>
+      </w:r>
+      <w:proofErr w:type="spellStart"/>
+      <w:r>
+        <w:t>the</w:t>
+      </w:r>
+      <w:proofErr w:type="spellEnd"/>
+      <w:r>
+        <w:t xml:space="preserve"> new </w:t>
+      </w:r>
+      <w:proofErr w:type="spellStart"/>
+      <w:r>
+        <w:t>lighting</w:t>
+      </w:r>
+      <w:proofErr w:type="spellEnd"/>
+      <w:r>
+        <w:t xml:space="preserve">, I </w:t>
+      </w:r>
+      <w:proofErr w:type="spellStart"/>
+      <w:r>
+        <w:t>felt</w:t>
+      </w:r>
+      <w:proofErr w:type="spellEnd"/>
+      <w:r>
+        <w:t xml:space="preserve"> </w:t>
+      </w:r>
+      <w:proofErr w:type="spellStart"/>
+      <w:r>
+        <w:t>an</w:t>
+      </w:r>
+      <w:proofErr w:type="spellEnd"/>
+      <w:r>
+        <w:t xml:space="preserve"> </w:t>
+      </w:r>
+      <w:proofErr w:type="spellStart"/>
+      <w:r>
+        <w:t>unnatural</w:t>
+      </w:r>
+      <w:proofErr w:type="spellEnd"/>
+      <w:r>
+        <w:t xml:space="preserve"> </w:t>
+      </w:r>
+      <w:proofErr w:type="spellStart"/>
+      <w:r>
+        <w:t>chill</w:t>
+      </w:r>
+      <w:proofErr w:type="spellEnd"/>
+      <w:r>
+        <w:t xml:space="preserve"> </w:t>
+      </w:r>
+      <w:proofErr w:type="spellStart"/>
+      <w:r>
+        <w:t>emanating</w:t>
+      </w:r>
+      <w:proofErr w:type="spellEnd"/>
+      <w:r>
+        <w:t xml:space="preserve"> </w:t>
+      </w:r>
+      <w:proofErr w:type="spellStart"/>
+      <w:r>
+        <w:t>from</w:t>
+      </w:r>
+      <w:proofErr w:type="spellEnd"/>
+      <w:r>
+        <w:t xml:space="preserve"> </w:t>
+      </w:r>
+      <w:proofErr w:type="spellStart"/>
+      <w:r>
+        <w:t>inside</w:t>
+      </w:r>
+      <w:proofErr w:type="spellEnd"/>
+      <w:r>
+        <w:t xml:space="preserve"> </w:t>
+      </w:r>
+      <w:proofErr w:type="spellStart"/>
+      <w:r>
+        <w:t>the</w:t>
+      </w:r>
+      <w:proofErr w:type="spellEnd"/>
+      <w:r>
+        <w:t xml:space="preserve"> </w:t>
+      </w:r>
+      <w:proofErr w:type="spellStart"/>
+      <w:r>
+        <w:t>chamber</w:t>
+      </w:r>
+      <w:proofErr w:type="spellEnd"/>
+      <w:r>
+        <w:t xml:space="preserve">. </w:t>
+      </w:r>
+      <w:proofErr w:type="spellStart"/>
+      <w:r>
+        <w:t>Contained</w:t>
+      </w:r>
+      <w:proofErr w:type="spellEnd"/>
+      <w:r>
+        <w:t xml:space="preserve"> </w:t>
+      </w:r>
+      <w:proofErr w:type="spellStart"/>
+      <w:r>
+        <w:t>within</w:t>
+      </w:r>
+      <w:proofErr w:type="spellEnd"/>
+      <w:r>
+        <w:t xml:space="preserve"> a </w:t>
+      </w:r>
+      <w:proofErr w:type="spellStart"/>
+      <w:r>
+        <w:t>glass</w:t>
+      </w:r>
+      <w:proofErr w:type="spellEnd"/>
+      <w:r>
+        <w:t xml:space="preserve"> </w:t>
+      </w:r>
+      <w:proofErr w:type="spellStart"/>
+      <w:r>
+        <w:t>cylinder</w:t>
+      </w:r>
+      <w:proofErr w:type="spellEnd"/>
+      <w:r>
+        <w:t xml:space="preserve">, </w:t>
+      </w:r>
+      <w:proofErr w:type="spellStart"/>
+      <w:r>
+        <w:t>there</w:t>
+      </w:r>
+      <w:proofErr w:type="spellEnd"/>
+      <w:r>
+        <w:t xml:space="preserve"> </w:t>
+      </w:r>
+      <w:proofErr w:type="spellStart"/>
+      <w:r>
+        <w:t>was</w:t>
+      </w:r>
+      <w:proofErr w:type="spellEnd"/>
+      <w:r>
+        <w:t xml:space="preserve"> </w:t>
+      </w:r>
+      <w:proofErr w:type="spellStart"/>
+      <w:r>
+        <w:t>an</w:t>
+      </w:r>
+      <w:proofErr w:type="spellEnd"/>
+      <w:r>
+        <w:t xml:space="preserve"> </w:t>
+      </w:r>
+      <w:proofErr w:type="spellStart"/>
+      <w:r>
+        <w:t>indescribable</w:t>
+      </w:r>
+      <w:proofErr w:type="spellEnd"/>
+      <w:r>
+        <w:t xml:space="preserve">, </w:t>
+      </w:r>
+      <w:proofErr w:type="spellStart"/>
+      <w:r>
+        <w:t>twisted</w:t>
+      </w:r>
+      <w:proofErr w:type="spellEnd"/>
+      <w:r>
+        <w:t xml:space="preserve"> figure; at </w:t>
+      </w:r>
+      <w:proofErr w:type="spellStart"/>
+      <w:r>
+        <w:t>first</w:t>
+      </w:r>
+      <w:proofErr w:type="spellEnd"/>
+      <w:r>
+        <w:t xml:space="preserve">, </w:t>
+      </w:r>
+      <w:proofErr w:type="spellStart"/>
+      <w:r>
+        <w:t>its</w:t>
+      </w:r>
+      <w:proofErr w:type="spellEnd"/>
+      <w:r>
+        <w:t xml:space="preserve"> </w:t>
+      </w:r>
+      <w:proofErr w:type="spellStart"/>
+      <w:r>
+        <w:t>outstretched</w:t>
+      </w:r>
+      <w:proofErr w:type="spellEnd"/>
+      <w:r>
+        <w:t xml:space="preserve"> </w:t>
+      </w:r>
+      <w:proofErr w:type="spellStart"/>
+      <w:r>
+        <w:t>wings</w:t>
+      </w:r>
+      <w:proofErr w:type="spellEnd"/>
+      <w:r>
+        <w:t xml:space="preserve"> and </w:t>
+      </w:r>
+      <w:proofErr w:type="spellStart"/>
+      <w:r>
+        <w:t>rigid</w:t>
+      </w:r>
+      <w:proofErr w:type="spellEnd"/>
+      <w:r>
+        <w:t xml:space="preserve"> </w:t>
+      </w:r>
+      <w:proofErr w:type="spellStart"/>
+      <w:r>
+        <w:t>posture</w:t>
+      </w:r>
+      <w:proofErr w:type="spellEnd"/>
+      <w:r>
+        <w:t xml:space="preserve"> </w:t>
+      </w:r>
+      <w:proofErr w:type="spellStart"/>
+      <w:r>
+        <w:t>reminded</w:t>
+      </w:r>
+      <w:proofErr w:type="spellEnd"/>
+      <w:r>
+        <w:t xml:space="preserve"> me </w:t>
+      </w:r>
+      <w:proofErr w:type="spellStart"/>
+      <w:r>
+        <w:t>of</w:t>
+      </w:r>
+      <w:proofErr w:type="spellEnd"/>
+      <w:r>
+        <w:t xml:space="preserve"> </w:t>
+      </w:r>
+      <w:proofErr w:type="spellStart"/>
+      <w:r>
+        <w:t>an</w:t>
+      </w:r>
+      <w:proofErr w:type="spellEnd"/>
+      <w:r>
+        <w:t xml:space="preserve"> </w:t>
+      </w:r>
+      <w:proofErr w:type="spellStart"/>
+      <w:r>
+        <w:t>angel</w:t>
+      </w:r>
+      <w:proofErr w:type="spellEnd"/>
+      <w:r>
+        <w:t xml:space="preserve">, </w:t>
+      </w:r>
+      <w:proofErr w:type="spellStart"/>
+      <w:r>
+        <w:t>but</w:t>
+      </w:r>
+      <w:proofErr w:type="spellEnd"/>
+      <w:r>
+        <w:t xml:space="preserve"> </w:t>
+      </w:r>
+      <w:proofErr w:type="spellStart"/>
+      <w:r>
+        <w:t>its</w:t>
+      </w:r>
+      <w:proofErr w:type="spellEnd"/>
+      <w:r>
+        <w:t xml:space="preserve"> true </w:t>
+      </w:r>
+      <w:proofErr w:type="spellStart"/>
+      <w:r>
+        <w:t>features</w:t>
+      </w:r>
+      <w:proofErr w:type="spellEnd"/>
+      <w:r>
+        <w:t xml:space="preserve"> </w:t>
+      </w:r>
+      <w:proofErr w:type="spellStart"/>
+      <w:r>
+        <w:t>struck</w:t>
+      </w:r>
+      <w:proofErr w:type="spellEnd"/>
+      <w:r>
+        <w:t xml:space="preserve"> </w:t>
+      </w:r>
+      <w:proofErr w:type="spellStart"/>
+      <w:r>
+        <w:t>my</w:t>
+      </w:r>
+      <w:proofErr w:type="spellEnd"/>
+      <w:r>
+        <w:t xml:space="preserve"> </w:t>
+      </w:r>
+      <w:proofErr w:type="spellStart"/>
+      <w:r>
+        <w:t>mind</w:t>
+      </w:r>
+      <w:proofErr w:type="spellEnd"/>
+      <w:r>
+        <w:t xml:space="preserve"> and </w:t>
+      </w:r>
+      <w:proofErr w:type="spellStart"/>
+      <w:r>
+        <w:t>turned</w:t>
+      </w:r>
+      <w:proofErr w:type="spellEnd"/>
+      <w:r>
+        <w:t xml:space="preserve"> </w:t>
+      </w:r>
+      <w:proofErr w:type="spellStart"/>
+      <w:r>
+        <w:t>my</w:t>
+      </w:r>
+      <w:proofErr w:type="spellEnd"/>
+      <w:r>
+        <w:t xml:space="preserve"> </w:t>
+      </w:r>
+      <w:proofErr w:type="spellStart"/>
+      <w:r>
+        <w:t>stomach</w:t>
+      </w:r>
+      <w:proofErr w:type="spellEnd"/>
+      <w:r>
+        <w:t xml:space="preserve">. No living </w:t>
+      </w:r>
+      <w:proofErr w:type="spellStart"/>
+      <w:r>
+        <w:t>being</w:t>
+      </w:r>
+      <w:proofErr w:type="spellEnd"/>
+      <w:r>
+        <w:t xml:space="preserve"> </w:t>
+      </w:r>
+      <w:proofErr w:type="spellStart"/>
+      <w:r>
+        <w:t>was</w:t>
+      </w:r>
+      <w:proofErr w:type="spellEnd"/>
+      <w:r>
+        <w:t xml:space="preserve"> </w:t>
+      </w:r>
+      <w:proofErr w:type="spellStart"/>
+      <w:r>
+        <w:t>ready</w:t>
+      </w:r>
+      <w:proofErr w:type="spellEnd"/>
+      <w:r>
+        <w:t xml:space="preserve"> </w:t>
+      </w:r>
+      <w:proofErr w:type="spellStart"/>
+      <w:r>
+        <w:t>to</w:t>
+      </w:r>
+      <w:proofErr w:type="spellEnd"/>
+      <w:r>
+        <w:t xml:space="preserve"> </w:t>
+      </w:r>
+      <w:proofErr w:type="spellStart"/>
+      <w:r>
+        <w:t>meet</w:t>
+      </w:r>
+      <w:proofErr w:type="spellEnd"/>
+      <w:r>
+        <w:t xml:space="preserve"> </w:t>
+      </w:r>
+      <w:proofErr w:type="spellStart"/>
+      <w:r>
+        <w:t>God</w:t>
+      </w:r>
+      <w:proofErr w:type="spellEnd"/>
+      <w:r>
+        <w:t xml:space="preserve">, and </w:t>
+      </w:r>
+      <w:proofErr w:type="spellStart"/>
+      <w:r>
+        <w:t>before</w:t>
+      </w:r>
+      <w:proofErr w:type="spellEnd"/>
+      <w:r>
+        <w:t xml:space="preserve"> I </w:t>
+      </w:r>
+      <w:proofErr w:type="spellStart"/>
+      <w:r>
+        <w:t>could</w:t>
+      </w:r>
+      <w:proofErr w:type="spellEnd"/>
+      <w:r>
+        <w:t xml:space="preserve"> </w:t>
+      </w:r>
+      <w:proofErr w:type="spellStart"/>
+      <w:r>
+        <w:t>wonder</w:t>
+      </w:r>
+      <w:proofErr w:type="spellEnd"/>
+      <w:r>
+        <w:t xml:space="preserve"> </w:t>
+      </w:r>
+      <w:proofErr w:type="spellStart"/>
+      <w:r>
+        <w:t>if</w:t>
+      </w:r>
+      <w:proofErr w:type="spellEnd"/>
+      <w:r>
+        <w:t xml:space="preserve"> </w:t>
+      </w:r>
+      <w:proofErr w:type="spellStart"/>
+      <w:r>
+        <w:t>we</w:t>
+      </w:r>
+      <w:proofErr w:type="spellEnd"/>
+      <w:r>
+        <w:t xml:space="preserve"> </w:t>
+      </w:r>
+      <w:proofErr w:type="spellStart"/>
+      <w:r>
+        <w:t>had</w:t>
+      </w:r>
+      <w:proofErr w:type="spellEnd"/>
+      <w:r>
+        <w:t xml:space="preserve"> </w:t>
+      </w:r>
+      <w:proofErr w:type="spellStart"/>
+      <w:r>
+        <w:t>erred</w:t>
+      </w:r>
+      <w:proofErr w:type="spellEnd"/>
+      <w:r>
+        <w:t xml:space="preserve">, I </w:t>
+      </w:r>
+      <w:proofErr w:type="spellStart"/>
+      <w:r>
+        <w:t>heard</w:t>
+      </w:r>
+      <w:proofErr w:type="spellEnd"/>
+      <w:r>
+        <w:t xml:space="preserve"> </w:t>
+      </w:r>
+      <w:proofErr w:type="spellStart"/>
+      <w:r>
+        <w:t>its</w:t>
+      </w:r>
+      <w:proofErr w:type="spellEnd"/>
+      <w:r>
+        <w:t xml:space="preserve"> </w:t>
+      </w:r>
+      <w:proofErr w:type="spellStart"/>
+      <w:r>
+        <w:t>voice</w:t>
+      </w:r>
+      <w:proofErr w:type="spellEnd"/>
+      <w:r>
+        <w:t xml:space="preserve"> in </w:t>
+      </w:r>
+      <w:proofErr w:type="spellStart"/>
+      <w:r>
+        <w:t>my</w:t>
+      </w:r>
+      <w:proofErr w:type="spellEnd"/>
+      <w:r>
+        <w:t xml:space="preserve"> head: '</w:t>
+      </w:r>
+      <w:proofErr w:type="spellStart"/>
+      <w:r>
+        <w:t>Fear</w:t>
+      </w:r>
+      <w:proofErr w:type="spellEnd"/>
+      <w:r>
+        <w:t xml:space="preserve"> </w:t>
+      </w:r>
+      <w:proofErr w:type="spellStart"/>
+      <w:r>
+        <w:t>not</w:t>
+      </w:r>
+      <w:proofErr w:type="spellEnd"/>
+      <w:r>
+        <w:t xml:space="preserve">.' </w:t>
+      </w:r>
+      <w:proofErr w:type="spellStart"/>
+      <w:r>
+        <w:t>It</w:t>
+      </w:r>
+      <w:proofErr w:type="spellEnd"/>
+      <w:r>
+        <w:t xml:space="preserve"> </w:t>
+      </w:r>
+      <w:proofErr w:type="spellStart"/>
+      <w:r>
+        <w:t>was</w:t>
+      </w:r>
+      <w:proofErr w:type="spellEnd"/>
+      <w:r>
+        <w:t xml:space="preserve"> </w:t>
+      </w:r>
+      <w:proofErr w:type="spellStart"/>
+      <w:r>
+        <w:t>already</w:t>
+      </w:r>
+      <w:proofErr w:type="spellEnd"/>
+      <w:r>
+        <w:t xml:space="preserve"> </w:t>
+      </w:r>
+      <w:proofErr w:type="spellStart"/>
+      <w:r>
+        <w:t>too</w:t>
+      </w:r>
+      <w:proofErr w:type="spellEnd"/>
+      <w:r>
+        <w:t xml:space="preserve"> late </w:t>
+      </w:r>
+      <w:proofErr w:type="spellStart"/>
+      <w:r>
+        <w:t>for</w:t>
+      </w:r>
+      <w:proofErr w:type="spellEnd"/>
+      <w:r>
+        <w:t xml:space="preserve"> </w:t>
+      </w:r>
+      <w:proofErr w:type="spellStart"/>
+      <w:r>
+        <w:t>us</w:t>
+      </w:r>
+      <w:proofErr w:type="spellEnd"/>
+      <w:r>
+        <w:t xml:space="preserve"> </w:t>
+      </w:r>
+      <w:proofErr w:type="spellStart"/>
+      <w:r>
+        <w:t>all</w:t>
+      </w:r>
+      <w:proofErr w:type="spellEnd"/>
+      <w:r>
+        <w:t xml:space="preserve">, </w:t>
+      </w:r>
+      <w:proofErr w:type="spellStart"/>
+      <w:r>
+        <w:t>the</w:t>
+      </w:r>
+      <w:proofErr w:type="spellEnd"/>
+      <w:r>
+        <w:t xml:space="preserve"> </w:t>
+      </w:r>
+      <w:proofErr w:type="spellStart"/>
+      <w:r>
+        <w:t>glass</w:t>
+      </w:r>
+      <w:proofErr w:type="spellEnd"/>
+      <w:r>
+        <w:t xml:space="preserve"> </w:t>
+      </w:r>
+      <w:proofErr w:type="spellStart"/>
+      <w:r>
+        <w:t>of</w:t>
+      </w:r>
+      <w:proofErr w:type="spellEnd"/>
+      <w:r>
+        <w:t xml:space="preserve"> </w:t>
+      </w:r>
+      <w:proofErr w:type="spellStart"/>
+      <w:r>
+        <w:t>the</w:t>
+      </w:r>
+      <w:proofErr w:type="spellEnd"/>
+      <w:r>
+        <w:t xml:space="preserve"> container </w:t>
+      </w:r>
+      <w:proofErr w:type="spellStart"/>
+      <w:r>
+        <w:t>shattered</w:t>
+      </w:r>
+      <w:proofErr w:type="spellEnd"/>
+      <w:r>
+        <w:t>,</w:t>
+      </w:r>
+    </w:p>
+    <w:p>
+      <w:r>
+        <w:t>A</w:t>
+      </w:r>
+      <w:r>
+        <w:t>nd</w:t>
+      </w:r>
+      <w:r>
+        <w:t xml:space="preserve"> </w:t>
+      </w:r>
+      <w:proofErr w:type="spellStart"/>
+      <w:r>
+        <w:t>with</w:t>
+      </w:r>
+      <w:proofErr w:type="spellEnd"/>
+      <w:r>
+        <w:t xml:space="preserve"> </w:t>
+      </w:r>
+      <w:proofErr w:type="spellStart"/>
+      <w:r>
+        <w:t>it</w:t>
+      </w:r>
+      <w:proofErr w:type="spellEnd"/>
+      <w:r>
+        <w:t>,</w:t>
+      </w:r>
+      <w:r>
+        <w:t xml:space="preserve"> </w:t>
+      </w:r>
+      <w:proofErr w:type="spellStart"/>
+      <w:r>
+        <w:t>my</w:t>
+      </w:r>
+      <w:proofErr w:type="spellEnd"/>
+      <w:r>
+        <w:t xml:space="preserve"> </w:t>
+      </w:r>
+      <w:proofErr w:type="spellStart"/>
+      <w:r>
+        <w:t>sanity</w:t>
+      </w:r>
+      <w:proofErr w:type="spellEnd"/>
+      <w:r>
+        <w:t>."</w:t>
+      </w:r>
+      <w:r>
+        <w:br/>
+      </w:r>
+      <w:r>
+        <w:br/>
+      </w:r>
     </w:p>
     <w:p>
       <w:pPr>

</xml_diff>